<commit_message>
Thực hành buổi 3
</commit_message>
<xml_diff>
--- a/CNTT2211017.docx
+++ b/CNTT2211017.docx
@@ -184,6 +184,906 @@
           </wp:inline>
         </w:drawing>
       </w:r>
+    </w:p>
+    <w:p>
+      <w:pPr>
+        <w:jc w:val="center"/>
+        <w:rPr>
+          <w:color w:val="7D3FAE"/>
+          <w:sz w:val="52"/>
+          <w:szCs w:val="52"/>
+          <w:lang w:val="en-US"/>
+        </w:rPr>
+      </w:pPr>
+    </w:p>
+    <w:p>
+      <w:pPr>
+        <w:jc w:val="center"/>
+        <w:rPr>
+          <w:color w:val="7D3FAE"/>
+          <w:sz w:val="52"/>
+          <w:szCs w:val="52"/>
+          <w:lang w:val="en-US"/>
+        </w:rPr>
+      </w:pPr>
+      <w:r>
+        <w:rPr>
+          <w:color w:val="7D3FAE"/>
+          <w:sz w:val="52"/>
+          <w:szCs w:val="52"/>
+          <w:lang w:val="en-US"/>
+        </w:rPr>
+        <w:t>THỰC HÀNH BUỔI 3</w:t>
+      </w:r>
+    </w:p>
+    <w:p>
+      <w:pPr>
+        <w:jc w:val="center"/>
+        <w:rPr>
+          <w:b/>
+          <w:bCs/>
+          <w:color w:val="000000" w:themeColor="text1"/>
+          <w:sz w:val="52"/>
+          <w:szCs w:val="52"/>
+          <w:lang w:val="en-US"/>
+        </w:rPr>
+      </w:pPr>
+      <w:r>
+        <w:rPr>
+          <w:b/>
+          <w:bCs/>
+          <w:color w:val="000000" w:themeColor="text1"/>
+          <w:sz w:val="52"/>
+          <w:szCs w:val="52"/>
+          <w:lang w:val="en-US"/>
+        </w:rPr>
+        <w:t>4.2. Configuring a Zone for Dynamic Updates</w:t>
+      </w:r>
+    </w:p>
+    <w:p>
+      <w:pPr>
+        <w:jc w:val="center"/>
+        <w:rPr>
+          <w:b/>
+          <w:bCs/>
+          <w:color w:val="000000" w:themeColor="text1"/>
+          <w:sz w:val="52"/>
+          <w:szCs w:val="52"/>
+          <w:lang w:val="en-US"/>
+        </w:rPr>
+      </w:pPr>
+      <w:r>
+        <w:rPr>
+          <w:b/>
+          <w:bCs/>
+          <w:color w:val="000000" w:themeColor="text1"/>
+          <w:sz w:val="52"/>
+          <w:szCs w:val="52"/>
+          <w:lang w:val="en-US"/>
+        </w:rPr>
+        <w:drawing>
+          <wp:inline distT="0" distB="0" distL="0" distR="0" wp14:anchorId="7F84D8BC" wp14:editId="09A911AF">
+            <wp:extent cx="5943600" cy="3343275"/>
+            <wp:effectExtent l="0" t="0" r="0" b="9525"/>
+            <wp:docPr id="1884189973" name="Picture 1"/>
+            <wp:cNvGraphicFramePr>
+              <a:graphicFrameLocks xmlns:a="http://schemas.openxmlformats.org/drawingml/2006/main" noChangeAspect="1"/>
+            </wp:cNvGraphicFramePr>
+            <a:graphic xmlns:a="http://schemas.openxmlformats.org/drawingml/2006/main">
+              <a:graphicData uri="http://schemas.openxmlformats.org/drawingml/2006/picture">
+                <pic:pic xmlns:pic="http://schemas.openxmlformats.org/drawingml/2006/picture">
+                  <pic:nvPicPr>
+                    <pic:cNvPr id="0" name="Picture 1"/>
+                    <pic:cNvPicPr>
+                      <a:picLocks noChangeAspect="1" noChangeArrowheads="1"/>
+                    </pic:cNvPicPr>
+                  </pic:nvPicPr>
+                  <pic:blipFill>
+                    <a:blip r:embed="rId7" cstate="print">
+                      <a:extLst>
+                        <a:ext uri="{28A0092B-C50C-407E-A947-70E740481C1C}">
+                          <a14:useLocalDpi xmlns:a14="http://schemas.microsoft.com/office/drawing/2010/main" val="0"/>
+                        </a:ext>
+                      </a:extLst>
+                    </a:blip>
+                    <a:srcRect/>
+                    <a:stretch>
+                      <a:fillRect/>
+                    </a:stretch>
+                  </pic:blipFill>
+                  <pic:spPr bwMode="auto">
+                    <a:xfrm>
+                      <a:off x="0" y="0"/>
+                      <a:ext cx="5943600" cy="3343275"/>
+                    </a:xfrm>
+                    <a:prstGeom prst="rect">
+                      <a:avLst/>
+                    </a:prstGeom>
+                    <a:noFill/>
+                    <a:ln>
+                      <a:noFill/>
+                    </a:ln>
+                  </pic:spPr>
+                </pic:pic>
+              </a:graphicData>
+            </a:graphic>
+          </wp:inline>
+        </w:drawing>
+      </w:r>
+    </w:p>
+    <w:p>
+      <w:pPr>
+        <w:jc w:val="center"/>
+        <w:rPr>
+          <w:b/>
+          <w:bCs/>
+          <w:color w:val="000000" w:themeColor="text1"/>
+          <w:sz w:val="52"/>
+          <w:szCs w:val="52"/>
+          <w:lang w:val="en-US"/>
+        </w:rPr>
+      </w:pPr>
+      <w:r>
+        <w:rPr>
+          <w:b/>
+          <w:bCs/>
+          <w:color w:val="000000" w:themeColor="text1"/>
+          <w:sz w:val="52"/>
+          <w:szCs w:val="52"/>
+          <w:lang w:val="en-US"/>
+        </w:rPr>
+        <w:lastRenderedPageBreak/>
+        <w:drawing>
+          <wp:inline distT="0" distB="0" distL="0" distR="0" wp14:anchorId="5A5A6A42" wp14:editId="08CF096B">
+            <wp:extent cx="5943600" cy="3343275"/>
+            <wp:effectExtent l="0" t="0" r="0" b="9525"/>
+            <wp:docPr id="626291301" name="Picture 2"/>
+            <wp:cNvGraphicFramePr>
+              <a:graphicFrameLocks xmlns:a="http://schemas.openxmlformats.org/drawingml/2006/main" noChangeAspect="1"/>
+            </wp:cNvGraphicFramePr>
+            <a:graphic xmlns:a="http://schemas.openxmlformats.org/drawingml/2006/main">
+              <a:graphicData uri="http://schemas.openxmlformats.org/drawingml/2006/picture">
+                <pic:pic xmlns:pic="http://schemas.openxmlformats.org/drawingml/2006/picture">
+                  <pic:nvPicPr>
+                    <pic:cNvPr id="0" name="Picture 2"/>
+                    <pic:cNvPicPr>
+                      <a:picLocks noChangeAspect="1" noChangeArrowheads="1"/>
+                    </pic:cNvPicPr>
+                  </pic:nvPicPr>
+                  <pic:blipFill>
+                    <a:blip r:embed="rId8" cstate="print">
+                      <a:extLst>
+                        <a:ext uri="{28A0092B-C50C-407E-A947-70E740481C1C}">
+                          <a14:useLocalDpi xmlns:a14="http://schemas.microsoft.com/office/drawing/2010/main" val="0"/>
+                        </a:ext>
+                      </a:extLst>
+                    </a:blip>
+                    <a:srcRect/>
+                    <a:stretch>
+                      <a:fillRect/>
+                    </a:stretch>
+                  </pic:blipFill>
+                  <pic:spPr bwMode="auto">
+                    <a:xfrm>
+                      <a:off x="0" y="0"/>
+                      <a:ext cx="5943600" cy="3343275"/>
+                    </a:xfrm>
+                    <a:prstGeom prst="rect">
+                      <a:avLst/>
+                    </a:prstGeom>
+                    <a:noFill/>
+                    <a:ln>
+                      <a:noFill/>
+                    </a:ln>
+                  </pic:spPr>
+                </pic:pic>
+              </a:graphicData>
+            </a:graphic>
+          </wp:inline>
+        </w:drawing>
+      </w:r>
+    </w:p>
+    <w:p>
+      <w:pPr>
+        <w:jc w:val="center"/>
+        <w:rPr>
+          <w:b/>
+          <w:bCs/>
+          <w:color w:val="000000" w:themeColor="text1"/>
+          <w:sz w:val="52"/>
+          <w:szCs w:val="52"/>
+          <w:lang w:val="en-US"/>
+        </w:rPr>
+      </w:pPr>
+      <w:r>
+        <w:rPr>
+          <w:b/>
+          <w:bCs/>
+          <w:color w:val="000000" w:themeColor="text1"/>
+          <w:sz w:val="52"/>
+          <w:szCs w:val="52"/>
+          <w:lang w:val="en-US"/>
+        </w:rPr>
+        <w:t>4.3. Creating a Delegated DNS Zone</w:t>
+      </w:r>
+    </w:p>
+    <w:p>
+      <w:pPr>
+        <w:jc w:val="center"/>
+        <w:rPr>
+          <w:color w:val="7D3FAE"/>
+          <w:sz w:val="52"/>
+          <w:szCs w:val="52"/>
+          <w:lang w:val="en-US"/>
+        </w:rPr>
+      </w:pPr>
+      <w:r>
+        <w:rPr>
+          <w:color w:val="7D3FAE"/>
+          <w:sz w:val="52"/>
+          <w:szCs w:val="52"/>
+          <w:lang w:val="en-US"/>
+        </w:rPr>
+        <w:drawing>
+          <wp:inline distT="0" distB="0" distL="0" distR="0" wp14:anchorId="2A00234F" wp14:editId="434937B8">
+            <wp:extent cx="5943600" cy="3343275"/>
+            <wp:effectExtent l="0" t="0" r="0" b="9525"/>
+            <wp:docPr id="318377684" name="Picture 1"/>
+            <wp:cNvGraphicFramePr>
+              <a:graphicFrameLocks xmlns:a="http://schemas.openxmlformats.org/drawingml/2006/main" noChangeAspect="1"/>
+            </wp:cNvGraphicFramePr>
+            <a:graphic xmlns:a="http://schemas.openxmlformats.org/drawingml/2006/main">
+              <a:graphicData uri="http://schemas.openxmlformats.org/drawingml/2006/picture">
+                <pic:pic xmlns:pic="http://schemas.openxmlformats.org/drawingml/2006/picture">
+                  <pic:nvPicPr>
+                    <pic:cNvPr id="318377684" name=""/>
+                    <pic:cNvPicPr/>
+                  </pic:nvPicPr>
+                  <pic:blipFill>
+                    <a:blip r:embed="rId9"/>
+                    <a:stretch>
+                      <a:fillRect/>
+                    </a:stretch>
+                  </pic:blipFill>
+                  <pic:spPr>
+                    <a:xfrm>
+                      <a:off x="0" y="0"/>
+                      <a:ext cx="5943600" cy="3343275"/>
+                    </a:xfrm>
+                    <a:prstGeom prst="rect">
+                      <a:avLst/>
+                    </a:prstGeom>
+                  </pic:spPr>
+                </pic:pic>
+              </a:graphicData>
+            </a:graphic>
+          </wp:inline>
+        </w:drawing>
+      </w:r>
+    </w:p>
+    <w:p>
+      <w:pPr>
+        <w:jc w:val="center"/>
+        <w:rPr>
+          <w:color w:val="7D3FAE"/>
+          <w:sz w:val="52"/>
+          <w:szCs w:val="52"/>
+          <w:lang w:val="en-US"/>
+        </w:rPr>
+      </w:pPr>
+      <w:r>
+        <w:rPr>
+          <w:color w:val="7D3FAE"/>
+          <w:sz w:val="52"/>
+          <w:szCs w:val="52"/>
+          <w:lang w:val="en-US"/>
+        </w:rPr>
+        <w:lastRenderedPageBreak/>
+        <w:drawing>
+          <wp:inline distT="0" distB="0" distL="0" distR="0" wp14:anchorId="44AF996F" wp14:editId="726E3B7B">
+            <wp:extent cx="5943600" cy="3343275"/>
+            <wp:effectExtent l="0" t="0" r="0" b="9525"/>
+            <wp:docPr id="1764399576" name="Picture 1"/>
+            <wp:cNvGraphicFramePr>
+              <a:graphicFrameLocks xmlns:a="http://schemas.openxmlformats.org/drawingml/2006/main" noChangeAspect="1"/>
+            </wp:cNvGraphicFramePr>
+            <a:graphic xmlns:a="http://schemas.openxmlformats.org/drawingml/2006/main">
+              <a:graphicData uri="http://schemas.openxmlformats.org/drawingml/2006/picture">
+                <pic:pic xmlns:pic="http://schemas.openxmlformats.org/drawingml/2006/picture">
+                  <pic:nvPicPr>
+                    <pic:cNvPr id="1764399576" name=""/>
+                    <pic:cNvPicPr/>
+                  </pic:nvPicPr>
+                  <pic:blipFill>
+                    <a:blip r:embed="rId10"/>
+                    <a:stretch>
+                      <a:fillRect/>
+                    </a:stretch>
+                  </pic:blipFill>
+                  <pic:spPr>
+                    <a:xfrm>
+                      <a:off x="0" y="0"/>
+                      <a:ext cx="5943600" cy="3343275"/>
+                    </a:xfrm>
+                    <a:prstGeom prst="rect">
+                      <a:avLst/>
+                    </a:prstGeom>
+                  </pic:spPr>
+                </pic:pic>
+              </a:graphicData>
+            </a:graphic>
+          </wp:inline>
+        </w:drawing>
+      </w:r>
+    </w:p>
+    <w:p>
+      <w:pPr>
+        <w:jc w:val="center"/>
+        <w:rPr>
+          <w:color w:val="7D3FAE"/>
+          <w:sz w:val="52"/>
+          <w:szCs w:val="52"/>
+          <w:lang w:val="en-US"/>
+        </w:rPr>
+      </w:pPr>
+      <w:r>
+        <w:rPr>
+          <w:color w:val="7D3FAE"/>
+          <w:sz w:val="52"/>
+          <w:szCs w:val="52"/>
+          <w:lang w:val="en-US"/>
+        </w:rPr>
+        <w:drawing>
+          <wp:inline distT="0" distB="0" distL="0" distR="0" wp14:anchorId="5970431E" wp14:editId="5D6A89F6">
+            <wp:extent cx="5943600" cy="3343275"/>
+            <wp:effectExtent l="0" t="0" r="0" b="9525"/>
+            <wp:docPr id="1439650357" name="Picture 1"/>
+            <wp:cNvGraphicFramePr>
+              <a:graphicFrameLocks xmlns:a="http://schemas.openxmlformats.org/drawingml/2006/main" noChangeAspect="1"/>
+            </wp:cNvGraphicFramePr>
+            <a:graphic xmlns:a="http://schemas.openxmlformats.org/drawingml/2006/main">
+              <a:graphicData uri="http://schemas.openxmlformats.org/drawingml/2006/picture">
+                <pic:pic xmlns:pic="http://schemas.openxmlformats.org/drawingml/2006/picture">
+                  <pic:nvPicPr>
+                    <pic:cNvPr id="1439650357" name=""/>
+                    <pic:cNvPicPr/>
+                  </pic:nvPicPr>
+                  <pic:blipFill>
+                    <a:blip r:embed="rId11"/>
+                    <a:stretch>
+                      <a:fillRect/>
+                    </a:stretch>
+                  </pic:blipFill>
+                  <pic:spPr>
+                    <a:xfrm>
+                      <a:off x="0" y="0"/>
+                      <a:ext cx="5943600" cy="3343275"/>
+                    </a:xfrm>
+                    <a:prstGeom prst="rect">
+                      <a:avLst/>
+                    </a:prstGeom>
+                  </pic:spPr>
+                </pic:pic>
+              </a:graphicData>
+            </a:graphic>
+          </wp:inline>
+        </w:drawing>
+      </w:r>
+    </w:p>
+    <w:p>
+      <w:pPr>
+        <w:jc w:val="center"/>
+        <w:rPr>
+          <w:color w:val="7D3FAE"/>
+          <w:sz w:val="52"/>
+          <w:szCs w:val="52"/>
+          <w:lang w:val="en-US"/>
+        </w:rPr>
+      </w:pPr>
+      <w:r>
+        <w:rPr>
+          <w:color w:val="7D3FAE"/>
+          <w:sz w:val="52"/>
+          <w:szCs w:val="52"/>
+          <w:lang w:val="en-US"/>
+        </w:rPr>
+        <w:lastRenderedPageBreak/>
+        <w:drawing>
+          <wp:inline distT="0" distB="0" distL="0" distR="0" wp14:anchorId="3BA3DD43" wp14:editId="6A47FB4D">
+            <wp:extent cx="5943600" cy="3343275"/>
+            <wp:effectExtent l="0" t="0" r="0" b="9525"/>
+            <wp:docPr id="104843564" name="Picture 1"/>
+            <wp:cNvGraphicFramePr>
+              <a:graphicFrameLocks xmlns:a="http://schemas.openxmlformats.org/drawingml/2006/main" noChangeAspect="1"/>
+            </wp:cNvGraphicFramePr>
+            <a:graphic xmlns:a="http://schemas.openxmlformats.org/drawingml/2006/main">
+              <a:graphicData uri="http://schemas.openxmlformats.org/drawingml/2006/picture">
+                <pic:pic xmlns:pic="http://schemas.openxmlformats.org/drawingml/2006/picture">
+                  <pic:nvPicPr>
+                    <pic:cNvPr id="104843564" name=""/>
+                    <pic:cNvPicPr/>
+                  </pic:nvPicPr>
+                  <pic:blipFill>
+                    <a:blip r:embed="rId12"/>
+                    <a:stretch>
+                      <a:fillRect/>
+                    </a:stretch>
+                  </pic:blipFill>
+                  <pic:spPr>
+                    <a:xfrm>
+                      <a:off x="0" y="0"/>
+                      <a:ext cx="5943600" cy="3343275"/>
+                    </a:xfrm>
+                    <a:prstGeom prst="rect">
+                      <a:avLst/>
+                    </a:prstGeom>
+                  </pic:spPr>
+                </pic:pic>
+              </a:graphicData>
+            </a:graphic>
+          </wp:inline>
+        </w:drawing>
+      </w:r>
+    </w:p>
+    <w:p>
+      <w:pPr>
+        <w:jc w:val="center"/>
+        <w:rPr>
+          <w:color w:val="7D3FAE"/>
+          <w:sz w:val="52"/>
+          <w:szCs w:val="52"/>
+          <w:lang w:val="en-US"/>
+        </w:rPr>
+      </w:pPr>
+      <w:r>
+        <w:rPr>
+          <w:color w:val="7D3FAE"/>
+          <w:sz w:val="52"/>
+          <w:szCs w:val="52"/>
+          <w:lang w:val="en-US"/>
+        </w:rPr>
+        <w:drawing>
+          <wp:inline distT="0" distB="0" distL="0" distR="0" wp14:anchorId="45E715FC" wp14:editId="06240E89">
+            <wp:extent cx="5943600" cy="3343275"/>
+            <wp:effectExtent l="0" t="0" r="0" b="9525"/>
+            <wp:docPr id="1714558914" name="Picture 1"/>
+            <wp:cNvGraphicFramePr>
+              <a:graphicFrameLocks xmlns:a="http://schemas.openxmlformats.org/drawingml/2006/main" noChangeAspect="1"/>
+            </wp:cNvGraphicFramePr>
+            <a:graphic xmlns:a="http://schemas.openxmlformats.org/drawingml/2006/main">
+              <a:graphicData uri="http://schemas.openxmlformats.org/drawingml/2006/picture">
+                <pic:pic xmlns:pic="http://schemas.openxmlformats.org/drawingml/2006/picture">
+                  <pic:nvPicPr>
+                    <pic:cNvPr id="1714558914" name=""/>
+                    <pic:cNvPicPr/>
+                  </pic:nvPicPr>
+                  <pic:blipFill>
+                    <a:blip r:embed="rId13"/>
+                    <a:stretch>
+                      <a:fillRect/>
+                    </a:stretch>
+                  </pic:blipFill>
+                  <pic:spPr>
+                    <a:xfrm>
+                      <a:off x="0" y="0"/>
+                      <a:ext cx="5943600" cy="3343275"/>
+                    </a:xfrm>
+                    <a:prstGeom prst="rect">
+                      <a:avLst/>
+                    </a:prstGeom>
+                  </pic:spPr>
+                </pic:pic>
+              </a:graphicData>
+            </a:graphic>
+          </wp:inline>
+        </w:drawing>
+      </w:r>
+    </w:p>
+    <w:p>
+      <w:pPr>
+        <w:jc w:val="center"/>
+        <w:rPr>
+          <w:color w:val="7D3FAE"/>
+          <w:sz w:val="52"/>
+          <w:szCs w:val="52"/>
+          <w:lang w:val="en-US"/>
+        </w:rPr>
+      </w:pPr>
+      <w:r>
+        <w:rPr>
+          <w:color w:val="7D3FAE"/>
+          <w:sz w:val="52"/>
+          <w:szCs w:val="52"/>
+          <w:lang w:val="en-US"/>
+        </w:rPr>
+        <w:lastRenderedPageBreak/>
+        <w:drawing>
+          <wp:inline distT="0" distB="0" distL="0" distR="0" wp14:anchorId="7894992B" wp14:editId="067F2F9B">
+            <wp:extent cx="5943600" cy="3343275"/>
+            <wp:effectExtent l="0" t="0" r="0" b="9525"/>
+            <wp:docPr id="1933830679" name="Picture 1"/>
+            <wp:cNvGraphicFramePr>
+              <a:graphicFrameLocks xmlns:a="http://schemas.openxmlformats.org/drawingml/2006/main" noChangeAspect="1"/>
+            </wp:cNvGraphicFramePr>
+            <a:graphic xmlns:a="http://schemas.openxmlformats.org/drawingml/2006/main">
+              <a:graphicData uri="http://schemas.openxmlformats.org/drawingml/2006/picture">
+                <pic:pic xmlns:pic="http://schemas.openxmlformats.org/drawingml/2006/picture">
+                  <pic:nvPicPr>
+                    <pic:cNvPr id="1933830679" name=""/>
+                    <pic:cNvPicPr/>
+                  </pic:nvPicPr>
+                  <pic:blipFill>
+                    <a:blip r:embed="rId14"/>
+                    <a:stretch>
+                      <a:fillRect/>
+                    </a:stretch>
+                  </pic:blipFill>
+                  <pic:spPr>
+                    <a:xfrm>
+                      <a:off x="0" y="0"/>
+                      <a:ext cx="5943600" cy="3343275"/>
+                    </a:xfrm>
+                    <a:prstGeom prst="rect">
+                      <a:avLst/>
+                    </a:prstGeom>
+                  </pic:spPr>
+                </pic:pic>
+              </a:graphicData>
+            </a:graphic>
+          </wp:inline>
+        </w:drawing>
+      </w:r>
+    </w:p>
+    <w:p>
+      <w:pPr>
+        <w:jc w:val="center"/>
+        <w:rPr>
+          <w:b/>
+          <w:bCs/>
+          <w:color w:val="000000" w:themeColor="text1"/>
+          <w:sz w:val="52"/>
+          <w:szCs w:val="52"/>
+          <w:lang w:val="en-US"/>
+        </w:rPr>
+      </w:pPr>
+      <w:r>
+        <w:rPr>
+          <w:b/>
+          <w:bCs/>
+          <w:color w:val="000000" w:themeColor="text1"/>
+          <w:sz w:val="52"/>
+          <w:szCs w:val="52"/>
+          <w:lang w:val="en-US"/>
+        </w:rPr>
+        <w:t>5. Active Directory</w:t>
+      </w:r>
+    </w:p>
+    <w:p>
+      <w:pPr>
+        <w:jc w:val="center"/>
+        <w:rPr>
+          <w:b/>
+          <w:bCs/>
+          <w:color w:val="000000" w:themeColor="text1"/>
+          <w:sz w:val="52"/>
+          <w:szCs w:val="52"/>
+          <w:lang w:val="en-US"/>
+        </w:rPr>
+      </w:pPr>
+      <w:r>
+        <w:rPr>
+          <w:b/>
+          <w:bCs/>
+          <w:color w:val="000000" w:themeColor="text1"/>
+          <w:sz w:val="52"/>
+          <w:szCs w:val="52"/>
+          <w:lang w:val="en-US"/>
+        </w:rPr>
+        <w:t>5.1. Promoting a Domain Controller</w:t>
+      </w:r>
+    </w:p>
+    <w:p>
+      <w:pPr>
+        <w:jc w:val="center"/>
+        <w:rPr>
+          <w:b/>
+          <w:bCs/>
+          <w:color w:val="7D3FAE"/>
+          <w:sz w:val="52"/>
+          <w:szCs w:val="52"/>
+          <w:lang w:val="en-US"/>
+        </w:rPr>
+      </w:pPr>
+      <w:r>
+        <w:rPr>
+          <w:b/>
+          <w:bCs/>
+          <w:color w:val="7D3FAE"/>
+          <w:sz w:val="52"/>
+          <w:szCs w:val="52"/>
+          <w:lang w:val="en-US"/>
+        </w:rPr>
+        <w:drawing>
+          <wp:inline distT="0" distB="0" distL="0" distR="0" wp14:anchorId="6F468E69" wp14:editId="1BBB1530">
+            <wp:extent cx="5943600" cy="3343275"/>
+            <wp:effectExtent l="0" t="0" r="0" b="9525"/>
+            <wp:docPr id="1019857624" name="Picture 1"/>
+            <wp:cNvGraphicFramePr>
+              <a:graphicFrameLocks xmlns:a="http://schemas.openxmlformats.org/drawingml/2006/main" noChangeAspect="1"/>
+            </wp:cNvGraphicFramePr>
+            <a:graphic xmlns:a="http://schemas.openxmlformats.org/drawingml/2006/main">
+              <a:graphicData uri="http://schemas.openxmlformats.org/drawingml/2006/picture">
+                <pic:pic xmlns:pic="http://schemas.openxmlformats.org/drawingml/2006/picture">
+                  <pic:nvPicPr>
+                    <pic:cNvPr id="1019857624" name=""/>
+                    <pic:cNvPicPr/>
+                  </pic:nvPicPr>
+                  <pic:blipFill>
+                    <a:blip r:embed="rId15"/>
+                    <a:stretch>
+                      <a:fillRect/>
+                    </a:stretch>
+                  </pic:blipFill>
+                  <pic:spPr>
+                    <a:xfrm>
+                      <a:off x="0" y="0"/>
+                      <a:ext cx="5943600" cy="3343275"/>
+                    </a:xfrm>
+                    <a:prstGeom prst="rect">
+                      <a:avLst/>
+                    </a:prstGeom>
+                  </pic:spPr>
+                </pic:pic>
+              </a:graphicData>
+            </a:graphic>
+          </wp:inline>
+        </w:drawing>
+      </w:r>
+    </w:p>
+    <w:p>
+      <w:pPr>
+        <w:jc w:val="center"/>
+        <w:rPr>
+          <w:b/>
+          <w:bCs/>
+          <w:color w:val="7D3FAE"/>
+          <w:sz w:val="52"/>
+          <w:szCs w:val="52"/>
+          <w:lang w:val="en-US"/>
+        </w:rPr>
+      </w:pPr>
+      <w:r>
+        <w:rPr>
+          <w:b/>
+          <w:bCs/>
+          <w:color w:val="7D3FAE"/>
+          <w:sz w:val="52"/>
+          <w:szCs w:val="52"/>
+          <w:lang w:val="en-US"/>
+        </w:rPr>
+        <w:lastRenderedPageBreak/>
+        <w:drawing>
+          <wp:inline distT="0" distB="0" distL="0" distR="0" wp14:anchorId="19E51C2A" wp14:editId="53DF5DC5">
+            <wp:extent cx="5943600" cy="3343275"/>
+            <wp:effectExtent l="0" t="0" r="0" b="9525"/>
+            <wp:docPr id="1946735237" name="Picture 1"/>
+            <wp:cNvGraphicFramePr>
+              <a:graphicFrameLocks xmlns:a="http://schemas.openxmlformats.org/drawingml/2006/main" noChangeAspect="1"/>
+            </wp:cNvGraphicFramePr>
+            <a:graphic xmlns:a="http://schemas.openxmlformats.org/drawingml/2006/main">
+              <a:graphicData uri="http://schemas.openxmlformats.org/drawingml/2006/picture">
+                <pic:pic xmlns:pic="http://schemas.openxmlformats.org/drawingml/2006/picture">
+                  <pic:nvPicPr>
+                    <pic:cNvPr id="1946735237" name=""/>
+                    <pic:cNvPicPr/>
+                  </pic:nvPicPr>
+                  <pic:blipFill>
+                    <a:blip r:embed="rId16"/>
+                    <a:stretch>
+                      <a:fillRect/>
+                    </a:stretch>
+                  </pic:blipFill>
+                  <pic:spPr>
+                    <a:xfrm>
+                      <a:off x="0" y="0"/>
+                      <a:ext cx="5943600" cy="3343275"/>
+                    </a:xfrm>
+                    <a:prstGeom prst="rect">
+                      <a:avLst/>
+                    </a:prstGeom>
+                  </pic:spPr>
+                </pic:pic>
+              </a:graphicData>
+            </a:graphic>
+          </wp:inline>
+        </w:drawing>
+      </w:r>
+    </w:p>
+    <w:p>
+      <w:pPr>
+        <w:jc w:val="center"/>
+        <w:rPr>
+          <w:b/>
+          <w:bCs/>
+          <w:color w:val="7D3FAE"/>
+          <w:sz w:val="52"/>
+          <w:szCs w:val="52"/>
+          <w:lang w:val="en-US"/>
+        </w:rPr>
+      </w:pPr>
+      <w:r>
+        <w:rPr>
+          <w:b/>
+          <w:bCs/>
+          <w:color w:val="7D3FAE"/>
+          <w:sz w:val="52"/>
+          <w:szCs w:val="52"/>
+          <w:lang w:val="en-US"/>
+        </w:rPr>
+        <w:drawing>
+          <wp:inline distT="0" distB="0" distL="0" distR="0" wp14:anchorId="3BEB55B3" wp14:editId="45E135A0">
+            <wp:extent cx="5943600" cy="3343275"/>
+            <wp:effectExtent l="0" t="0" r="0" b="9525"/>
+            <wp:docPr id="267863017" name="Picture 1"/>
+            <wp:cNvGraphicFramePr>
+              <a:graphicFrameLocks xmlns:a="http://schemas.openxmlformats.org/drawingml/2006/main" noChangeAspect="1"/>
+            </wp:cNvGraphicFramePr>
+            <a:graphic xmlns:a="http://schemas.openxmlformats.org/drawingml/2006/main">
+              <a:graphicData uri="http://schemas.openxmlformats.org/drawingml/2006/picture">
+                <pic:pic xmlns:pic="http://schemas.openxmlformats.org/drawingml/2006/picture">
+                  <pic:nvPicPr>
+                    <pic:cNvPr id="267863017" name=""/>
+                    <pic:cNvPicPr/>
+                  </pic:nvPicPr>
+                  <pic:blipFill>
+                    <a:blip r:embed="rId17"/>
+                    <a:stretch>
+                      <a:fillRect/>
+                    </a:stretch>
+                  </pic:blipFill>
+                  <pic:spPr>
+                    <a:xfrm>
+                      <a:off x="0" y="0"/>
+                      <a:ext cx="5943600" cy="3343275"/>
+                    </a:xfrm>
+                    <a:prstGeom prst="rect">
+                      <a:avLst/>
+                    </a:prstGeom>
+                  </pic:spPr>
+                </pic:pic>
+              </a:graphicData>
+            </a:graphic>
+          </wp:inline>
+        </w:drawing>
+      </w:r>
+    </w:p>
+    <w:p>
+      <w:pPr>
+        <w:jc w:val="center"/>
+        <w:rPr>
+          <w:b/>
+          <w:bCs/>
+          <w:color w:val="7D3FAE"/>
+          <w:sz w:val="52"/>
+          <w:szCs w:val="52"/>
+          <w:lang w:val="en-US"/>
+        </w:rPr>
+      </w:pPr>
+      <w:r>
+        <w:rPr>
+          <w:b/>
+          <w:bCs/>
+          <w:color w:val="7D3FAE"/>
+          <w:sz w:val="52"/>
+          <w:szCs w:val="52"/>
+          <w:lang w:val="en-US"/>
+        </w:rPr>
+        <w:lastRenderedPageBreak/>
+        <w:drawing>
+          <wp:inline distT="0" distB="0" distL="0" distR="0" wp14:anchorId="26A8980E" wp14:editId="412A09B2">
+            <wp:extent cx="5943600" cy="3343275"/>
+            <wp:effectExtent l="0" t="0" r="0" b="9525"/>
+            <wp:docPr id="763562581" name="Picture 1"/>
+            <wp:cNvGraphicFramePr>
+              <a:graphicFrameLocks xmlns:a="http://schemas.openxmlformats.org/drawingml/2006/main" noChangeAspect="1"/>
+            </wp:cNvGraphicFramePr>
+            <a:graphic xmlns:a="http://schemas.openxmlformats.org/drawingml/2006/main">
+              <a:graphicData uri="http://schemas.openxmlformats.org/drawingml/2006/picture">
+                <pic:pic xmlns:pic="http://schemas.openxmlformats.org/drawingml/2006/picture">
+                  <pic:nvPicPr>
+                    <pic:cNvPr id="763562581" name=""/>
+                    <pic:cNvPicPr/>
+                  </pic:nvPicPr>
+                  <pic:blipFill>
+                    <a:blip r:embed="rId18"/>
+                    <a:stretch>
+                      <a:fillRect/>
+                    </a:stretch>
+                  </pic:blipFill>
+                  <pic:spPr>
+                    <a:xfrm>
+                      <a:off x="0" y="0"/>
+                      <a:ext cx="5943600" cy="3343275"/>
+                    </a:xfrm>
+                    <a:prstGeom prst="rect">
+                      <a:avLst/>
+                    </a:prstGeom>
+                  </pic:spPr>
+                </pic:pic>
+              </a:graphicData>
+            </a:graphic>
+          </wp:inline>
+        </w:drawing>
+      </w:r>
+    </w:p>
+    <w:p>
+      <w:pPr>
+        <w:jc w:val="center"/>
+        <w:rPr>
+          <w:b/>
+          <w:bCs/>
+          <w:color w:val="7D3FAE"/>
+          <w:sz w:val="52"/>
+          <w:szCs w:val="52"/>
+          <w:lang w:val="en-US"/>
+        </w:rPr>
+      </w:pPr>
+      <w:r>
+        <w:rPr>
+          <w:b/>
+          <w:bCs/>
+          <w:color w:val="7D3FAE"/>
+          <w:sz w:val="52"/>
+          <w:szCs w:val="52"/>
+          <w:lang w:val="en-US"/>
+        </w:rPr>
+        <w:drawing>
+          <wp:inline distT="0" distB="0" distL="0" distR="0" wp14:anchorId="42C08AD0" wp14:editId="2B53A970">
+            <wp:extent cx="5943600" cy="3343275"/>
+            <wp:effectExtent l="0" t="0" r="0" b="9525"/>
+            <wp:docPr id="784040172" name="Picture 1"/>
+            <wp:cNvGraphicFramePr>
+              <a:graphicFrameLocks xmlns:a="http://schemas.openxmlformats.org/drawingml/2006/main" noChangeAspect="1"/>
+            </wp:cNvGraphicFramePr>
+            <a:graphic xmlns:a="http://schemas.openxmlformats.org/drawingml/2006/main">
+              <a:graphicData uri="http://schemas.openxmlformats.org/drawingml/2006/picture">
+                <pic:pic xmlns:pic="http://schemas.openxmlformats.org/drawingml/2006/picture">
+                  <pic:nvPicPr>
+                    <pic:cNvPr id="784040172" name=""/>
+                    <pic:cNvPicPr/>
+                  </pic:nvPicPr>
+                  <pic:blipFill>
+                    <a:blip r:embed="rId19"/>
+                    <a:stretch>
+                      <a:fillRect/>
+                    </a:stretch>
+                  </pic:blipFill>
+                  <pic:spPr>
+                    <a:xfrm>
+                      <a:off x="0" y="0"/>
+                      <a:ext cx="5943600" cy="3343275"/>
+                    </a:xfrm>
+                    <a:prstGeom prst="rect">
+                      <a:avLst/>
+                    </a:prstGeom>
+                  </pic:spPr>
+                </pic:pic>
+              </a:graphicData>
+            </a:graphic>
+          </wp:inline>
+        </w:drawing>
+      </w:r>
+    </w:p>
+    <w:p>
+      <w:pPr>
+        <w:jc w:val="center"/>
+        <w:rPr>
+          <w:color w:val="7D3FAE"/>
+          <w:sz w:val="52"/>
+          <w:szCs w:val="52"/>
+          <w:lang w:val="en-US"/>
+        </w:rPr>
+      </w:pPr>
     </w:p>
     <w:sectPr>
       <w:pgSz w:w="12240" w:h="15840"/>
@@ -841,7 +1741,6 @@
     <w:next w:val="Normal"/>
     <w:link w:val="Heading2Char"/>
     <w:uiPriority w:val="9"/>
-    <w:semiHidden/>
     <w:unhideWhenUsed/>
     <w:qFormat/>
     <w:rsid w:val="007850C0"/>
@@ -1022,7 +1921,6 @@
   <w:style w:type="character" w:default="1" w:styleId="DefaultParagraphFont">
     <w:name w:val="Default Paragraph Font"/>
     <w:uiPriority w:val="1"/>
-    <w:semiHidden/>
     <w:unhideWhenUsed/>
   </w:style>
   <w:style w:type="table" w:default="1" w:styleId="TableNormal">
@@ -1084,7 +1982,6 @@
     <w:basedOn w:val="DefaultParagraphFont"/>
     <w:link w:val="Heading2"/>
     <w:uiPriority w:val="9"/>
-    <w:semiHidden/>
     <w:rsid w:val="007850C0"/>
     <w:rPr>
       <w:rFonts w:asciiTheme="majorHAnsi" w:eastAsiaTheme="majorEastAsia" w:hAnsiTheme="majorHAnsi" w:cstheme="majorBidi"/>

</xml_diff>